<commit_message>
COMS352 project and hw5
</commit_message>
<xml_diff>
--- a/SPCM212/Speech 1/Informative Outline Template.docx
+++ b/SPCM212/Speech 1/Informative Outline Template.docx
@@ -5,138 +5,85 @@
     <w:p>
       <w:pPr>
         <w:rPr>
-          <w:rFonts w:cs="Times New Roman"/>
           <w:bCs/>
         </w:rPr>
       </w:pPr>
       <w:r>
         <w:rPr>
-          <w:rFonts w:cs="Times New Roman"/>
           <w:bCs/>
         </w:rPr>
         <w:t>Alec Meyer</w:t>
       </w:r>
     </w:p>
     <w:p>
-      <w:pPr>
-        <w:rPr>
-          <w:rFonts w:cs="Times New Roman"/>
-        </w:rPr>
-      </w:pPr>
       <w:proofErr w:type="spellStart"/>
       <w:r>
-        <w:rPr>
-          <w:rFonts w:cs="Times New Roman"/>
-        </w:rPr>
         <w:t>SpCm</w:t>
       </w:r>
       <w:proofErr w:type="spellEnd"/>
       <w:r>
-        <w:rPr>
-          <w:rFonts w:cs="Times New Roman"/>
-        </w:rPr>
         <w:t xml:space="preserve"> 212</w:t>
       </w:r>
     </w:p>
     <w:p>
-      <w:pPr>
-        <w:rPr>
-          <w:rFonts w:cs="Times New Roman"/>
-        </w:rPr>
-      </w:pPr>
-      <w:r>
-        <w:rPr>
-          <w:rFonts w:cs="Times New Roman"/>
-        </w:rPr>
+      <w:r>
         <w:t xml:space="preserve">Section </w:t>
       </w:r>
       <w:r>
-        <w:rPr>
-          <w:rFonts w:cs="Times New Roman"/>
-        </w:rPr>
         <w:t>32</w:t>
       </w:r>
     </w:p>
     <w:p>
-      <w:pPr>
-        <w:rPr>
-          <w:rFonts w:cs="Times New Roman"/>
-        </w:rPr>
-      </w:pPr>
-      <w:r>
-        <w:rPr>
-          <w:rFonts w:cs="Times New Roman"/>
-        </w:rPr>
+      <w:r>
         <w:t>Informative Speech</w:t>
       </w:r>
     </w:p>
-    <w:p>
-      <w:pPr>
-        <w:rPr>
-          <w:rFonts w:cs="Times New Roman"/>
-        </w:rPr>
-      </w:pPr>
-    </w:p>
-    <w:p>
-      <w:pPr>
-        <w:rPr>
-          <w:rFonts w:cs="Times New Roman"/>
-          <w:i/>
-        </w:rPr>
-      </w:pPr>
-      <w:r>
-        <w:rPr>
-          <w:rFonts w:cs="Times New Roman"/>
+    <w:p/>
+    <w:p>
+      <w:pPr>
+        <w:rPr>
+          <w:i/>
+        </w:rPr>
+      </w:pPr>
+      <w:r>
+        <w:rPr>
           <w:b/>
         </w:rPr>
         <w:t>Title:</w:t>
       </w:r>
       <w:r>
         <w:rPr>
-          <w:rFonts w:cs="Times New Roman"/>
           <w:b/>
         </w:rPr>
         <w:t xml:space="preserve"> </w:t>
       </w:r>
       <w:r>
         <w:rPr>
-          <w:rFonts w:cs="Times New Roman"/>
           <w:i/>
         </w:rPr>
         <w:t>Artificial Intelligence in Medicine</w:t>
       </w:r>
     </w:p>
     <w:p>
-      <w:pPr>
-        <w:rPr>
-          <w:rFonts w:cs="Times New Roman"/>
-        </w:rPr>
-      </w:pPr>
-      <w:r>
-        <w:rPr>
-          <w:rFonts w:cs="Times New Roman"/>
+      <w:r>
+        <w:rPr>
           <w:b/>
         </w:rPr>
         <w:t>General purpose:</w:t>
       </w:r>
       <w:r>
-        <w:rPr>
-          <w:rFonts w:cs="Times New Roman"/>
-        </w:rPr>
         <w:t xml:space="preserve"> To inform</w:t>
       </w:r>
     </w:p>
     <w:p>
       <w:r>
         <w:rPr>
-          <w:rFonts w:cs="Times New Roman"/>
           <w:b/>
         </w:rPr>
         <w:t>Specific purpose:</w:t>
       </w:r>
       <w:r>
         <w:rPr>
-          <w:rFonts w:cs="Times New Roman"/>
           <w:b/>
         </w:rPr>
         <w:t xml:space="preserve"> </w:t>
@@ -150,33 +97,20 @@
       </w:r>
     </w:p>
     <w:p>
-      <w:pPr>
-        <w:rPr>
-          <w:rFonts w:cs="Times New Roman"/>
-        </w:rPr>
-      </w:pPr>
-      <w:r>
-        <w:rPr>
-          <w:rFonts w:cs="Times New Roman"/>
+      <w:r>
+        <w:rPr>
           <w:b/>
         </w:rPr>
         <w:t>Organizational pattern:</w:t>
       </w:r>
       <w:r>
         <w:rPr>
-          <w:rFonts w:cs="Times New Roman"/>
           <w:i/>
         </w:rPr>
         <w:t xml:space="preserve"> Topical</w:t>
       </w:r>
     </w:p>
-    <w:p>
-      <w:pPr>
-        <w:rPr>
-          <w:rFonts w:cs="Times New Roman"/>
-        </w:rPr>
-      </w:pPr>
-    </w:p>
+    <w:p/>
     <w:p>
       <w:pPr>
         <w:pStyle w:val="ListParagraph"/>
@@ -184,13 +118,9 @@
           <w:ilvl w:val="0"/>
           <w:numId w:val="1"/>
         </w:numPr>
-        <w:rPr>
-          <w:rFonts w:cs="Times New Roman"/>
-        </w:rPr>
-      </w:pPr>
-      <w:r>
-        <w:rPr>
-          <w:rFonts w:cs="Times New Roman"/>
+      </w:pPr>
+      <w:r>
+        <w:rPr>
           <w:b/>
           <w:u w:val="single"/>
         </w:rPr>
@@ -205,52 +135,32 @@
           <w:numId w:val="1"/>
         </w:numPr>
         <w:rPr>
-          <w:rFonts w:cs="Times New Roman"/>
-          <w:b/>
-        </w:rPr>
-      </w:pPr>
-      <w:r>
-        <w:rPr>
-          <w:rFonts w:cs="Times New Roman"/>
+          <w:b/>
+        </w:rPr>
+      </w:pPr>
+      <w:r>
+        <w:rPr>
           <w:b/>
           <w:bCs/>
         </w:rPr>
         <w:t>Attention-getter:</w:t>
       </w:r>
       <w:r>
-        <w:rPr>
-          <w:rFonts w:cs="Times New Roman"/>
-        </w:rPr>
         <w:t xml:space="preserve"> </w:t>
       </w:r>
       <w:r>
-        <w:rPr>
-          <w:rFonts w:cs="Times New Roman"/>
-        </w:rPr>
         <w:t xml:space="preserve">“We can only see a short distance ahead, but we can see plenty there that needs to be done.” </w:t>
       </w:r>
       <w:r>
-        <w:rPr>
-          <w:rFonts w:cs="Times New Roman"/>
-        </w:rPr>
         <w:t xml:space="preserve">Alan </w:t>
       </w:r>
       <w:r>
-        <w:rPr>
-          <w:rFonts w:cs="Times New Roman"/>
-        </w:rPr>
         <w:t>Turing was one of the founders of computational artificial intelligence</w:t>
       </w:r>
       <w:r>
-        <w:rPr>
-          <w:rFonts w:cs="Times New Roman"/>
-        </w:rPr>
         <w:t xml:space="preserve"> and wrote this quote in his 1950 paper titled “Computing Machinery and Intelligence.”</w:t>
       </w:r>
       <w:r>
-        <w:rPr>
-          <w:rFonts w:cs="Times New Roman"/>
-        </w:rPr>
         <w:br/>
       </w:r>
     </w:p>
@@ -262,34 +172,25 @@
           <w:numId w:val="1"/>
         </w:numPr>
         <w:rPr>
-          <w:rFonts w:cs="Times New Roman"/>
-          <w:b/>
-        </w:rPr>
-      </w:pPr>
-      <w:r>
-        <w:rPr>
-          <w:rFonts w:cs="Times New Roman"/>
+          <w:b/>
+        </w:rPr>
+      </w:pPr>
+      <w:r>
+        <w:rPr>
           <w:b/>
         </w:rPr>
         <w:t>Audience relation:</w:t>
       </w:r>
       <w:r>
         <w:rPr>
-          <w:rFonts w:cs="Times New Roman"/>
           <w:b/>
         </w:rPr>
         <w:t xml:space="preserve"> </w:t>
       </w:r>
       <w:r>
-        <w:rPr>
-          <w:rFonts w:cs="Times New Roman"/>
-        </w:rPr>
         <w:t>Artificial intelligence in medicine is a largely growing field in the health industry and will directly affect anyone who has even just gone in for a check-up at the doctor.</w:t>
       </w:r>
       <w:r>
-        <w:rPr>
-          <w:rFonts w:cs="Times New Roman"/>
-        </w:rPr>
         <w:br/>
       </w:r>
     </w:p>
@@ -300,49 +201,36 @@
           <w:ilvl w:val="1"/>
           <w:numId w:val="1"/>
         </w:numPr>
-        <w:rPr>
-          <w:rFonts w:cs="Times New Roman"/>
-        </w:rPr>
-      </w:pPr>
-      <w:r>
-        <w:rPr>
-          <w:rFonts w:cs="Times New Roman"/>
+      </w:pPr>
+      <w:r>
+        <w:rPr>
           <w:b/>
         </w:rPr>
         <w:t>Credibility statement:</w:t>
       </w:r>
       <w:r>
         <w:rPr>
-          <w:rFonts w:cs="Times New Roman"/>
           <w:b/>
         </w:rPr>
         <w:t xml:space="preserve"> </w:t>
       </w:r>
       <w:r>
         <w:rPr>
-          <w:rFonts w:cs="Times New Roman"/>
           <w:u w:val="single"/>
         </w:rPr>
         <w:t>I am a software engineering student pursuing a minor in data science. I have experience building and teaching artificial intelligence systems and enjoy learning more about the subject.</w:t>
       </w:r>
       <w:r>
-        <w:rPr>
-          <w:rFonts w:cs="Times New Roman"/>
-        </w:rPr>
         <w:t xml:space="preserve"> </w:t>
       </w:r>
       <w:r>
         <w:rPr>
-          <w:rFonts w:cs="Times New Roman"/>
           <w:b/>
           <w:bCs/>
         </w:rPr>
         <w:t>Narration</w:t>
       </w:r>
       <w:r>
-        <w:rPr>
-          <w:rFonts w:cs="Times New Roman"/>
-        </w:rPr>
         <w:br/>
       </w:r>
     </w:p>
@@ -354,35 +242,28 @@
           <w:numId w:val="1"/>
         </w:numPr>
         <w:rPr>
-          <w:rFonts w:cs="Times New Roman"/>
-          <w:b/>
-        </w:rPr>
-      </w:pPr>
-      <w:r>
-        <w:rPr>
-          <w:rFonts w:cs="Times New Roman"/>
+          <w:b/>
+        </w:rPr>
+      </w:pPr>
+      <w:r>
+        <w:rPr>
           <w:b/>
         </w:rPr>
         <w:t>Thesis:</w:t>
       </w:r>
       <w:r>
         <w:rPr>
-          <w:rFonts w:cs="Times New Roman"/>
           <w:b/>
         </w:rPr>
         <w:t xml:space="preserve"> </w:t>
       </w:r>
       <w:r>
         <w:rPr>
-          <w:rFonts w:cs="Times New Roman"/>
           <w:bCs/>
         </w:rPr>
         <w:t xml:space="preserve">Artificial intelligence being implemented in healthcare may be right around the corner, but first we need to discuss what it means to have AI in medicine. </w:t>
       </w:r>
       <w:r>
-        <w:rPr>
-          <w:rFonts w:cs="Times New Roman"/>
-        </w:rPr>
         <w:br/>
       </w:r>
     </w:p>
@@ -394,72 +275,46 @@
           <w:numId w:val="1"/>
         </w:numPr>
         <w:rPr>
-          <w:rFonts w:cs="Times New Roman"/>
-          <w:b/>
-        </w:rPr>
-      </w:pPr>
-      <w:r>
-        <w:rPr>
-          <w:rFonts w:cs="Times New Roman"/>
+          <w:b/>
+        </w:rPr>
+      </w:pPr>
+      <w:r>
+        <w:rPr>
           <w:b/>
         </w:rPr>
         <w:t>Preview:</w:t>
       </w:r>
       <w:r>
         <w:rPr>
-          <w:rFonts w:cs="Times New Roman"/>
           <w:b/>
         </w:rPr>
         <w:t xml:space="preserve"> </w:t>
       </w:r>
       <w:r>
-        <w:rPr>
-          <w:rFonts w:cs="Times New Roman"/>
-        </w:rPr>
         <w:t xml:space="preserve">In this speech I will be discussing how artificial intelligence can help improve </w:t>
       </w:r>
       <w:r>
-        <w:rPr>
-          <w:rFonts w:cs="Times New Roman"/>
-        </w:rPr>
         <w:t xml:space="preserve">the accuracy of medical </w:t>
       </w:r>
       <w:r>
-        <w:rPr>
-          <w:rFonts w:cs="Times New Roman"/>
-        </w:rPr>
         <w:t>diagnose</w:t>
       </w:r>
       <w:r>
-        <w:rPr>
-          <w:rFonts w:cs="Times New Roman"/>
-        </w:rPr>
         <w:t xml:space="preserve">s, decrease patient wait times, </w:t>
       </w:r>
       <w:r>
-        <w:rPr>
-          <w:rFonts w:cs="Times New Roman"/>
-        </w:rPr>
         <w:t>and its current application in the field.</w:t>
       </w:r>
     </w:p>
-    <w:p>
-      <w:pPr>
-        <w:rPr>
-          <w:rFonts w:cs="Times New Roman"/>
-        </w:rPr>
-      </w:pPr>
-    </w:p>
-    <w:p>
-      <w:pPr>
-        <w:rPr>
-          <w:rFonts w:cs="Times New Roman"/>
-          <w:i/>
-        </w:rPr>
-      </w:pPr>
-      <w:r>
-        <w:rPr>
-          <w:rFonts w:cs="Times New Roman"/>
+    <w:p/>
+    <w:p>
+      <w:pPr>
+        <w:rPr>
+          <w:i/>
+        </w:rPr>
+      </w:pPr>
+      <w:r>
+        <w:rPr>
           <w:b/>
           <w:i/>
         </w:rPr>
@@ -467,7 +322,6 @@
       </w:r>
       <w:r>
         <w:rPr>
-          <w:rFonts w:cs="Times New Roman"/>
           <w:b/>
           <w:i/>
         </w:rPr>
@@ -475,7 +329,6 @@
       </w:r>
       <w:r>
         <w:rPr>
-          <w:rFonts w:cs="Times New Roman"/>
           <w:i/>
         </w:rPr>
         <w:t>How does artificial intelligence play a role in medical diagnoses?</w:t>
@@ -484,7 +337,6 @@
     <w:p>
       <w:pPr>
         <w:rPr>
-          <w:rFonts w:cs="Times New Roman"/>
           <w:b/>
         </w:rPr>
       </w:pPr>
@@ -496,13 +348,9 @@
           <w:ilvl w:val="0"/>
           <w:numId w:val="1"/>
         </w:numPr>
-        <w:rPr>
-          <w:rFonts w:cs="Times New Roman"/>
-        </w:rPr>
-      </w:pPr>
-      <w:r>
-        <w:rPr>
-          <w:rFonts w:cs="Times New Roman"/>
+      </w:pPr>
+      <w:r>
+        <w:rPr>
           <w:b/>
           <w:u w:val="single"/>
         </w:rPr>
@@ -512,7 +360,6 @@
     <w:p>
       <w:pPr>
         <w:rPr>
-          <w:rFonts w:cs="Times New Roman"/>
           <w:b/>
         </w:rPr>
       </w:pPr>
@@ -525,34 +372,23 @@
           <w:numId w:val="1"/>
         </w:numPr>
         <w:spacing w:line="360" w:lineRule="auto"/>
-        <w:rPr>
-          <w:rFonts w:cs="Times New Roman"/>
-        </w:rPr>
-      </w:pPr>
-      <w:r>
-        <w:rPr>
-          <w:rFonts w:cs="Times New Roman"/>
+      </w:pPr>
+      <w:r>
+        <w:rPr>
           <w:b/>
         </w:rPr>
         <w:t>Main Point</w:t>
       </w:r>
       <w:r>
         <w:rPr>
-          <w:rFonts w:cs="Times New Roman"/>
           <w:b/>
         </w:rPr>
         <w:t>:</w:t>
       </w:r>
       <w:r>
-        <w:rPr>
-          <w:rFonts w:cs="Times New Roman"/>
-        </w:rPr>
         <w:t xml:space="preserve"> </w:t>
       </w:r>
       <w:r>
-        <w:rPr>
-          <w:rFonts w:cs="Times New Roman"/>
-        </w:rPr>
         <w:t>Artificial intelligence can be used to increase the accuracy of medical diagnoses.</w:t>
       </w:r>
     </w:p>
@@ -564,33 +400,30 @@
           <w:numId w:val="1"/>
         </w:numPr>
         <w:spacing w:line="360" w:lineRule="auto"/>
-        <w:rPr>
-          <w:rFonts w:cs="Times New Roman"/>
-        </w:rPr>
-      </w:pPr>
-      <w:r>
-        <w:rPr>
-          <w:rFonts w:cs="Times New Roman"/>
+      </w:pPr>
+      <w:r>
+        <w:rPr>
           <w:u w:val="single"/>
         </w:rPr>
         <w:t>Computers use two approaches to diagnosing a patient</w:t>
       </w:r>
       <w:r>
         <w:rPr>
-          <w:rFonts w:cs="Times New Roman"/>
           <w:u w:val="single"/>
         </w:rPr>
+        <w:t>, flowcharts and databases</w:t>
+      </w:r>
+      <w:r>
+        <w:rPr>
+          <w:u w:val="single"/>
+        </w:rPr>
         <w:t>.</w:t>
       </w:r>
       <w:r>
-        <w:rPr>
-          <w:rFonts w:cs="Times New Roman"/>
-        </w:rPr>
         <w:t xml:space="preserve"> </w:t>
       </w:r>
       <w:r>
         <w:rPr>
-          <w:rFonts w:cs="Times New Roman"/>
           <w:b/>
           <w:bCs/>
         </w:rPr>
@@ -605,21 +438,13 @@
           <w:numId w:val="1"/>
         </w:numPr>
         <w:spacing w:line="360" w:lineRule="auto"/>
-        <w:rPr>
-          <w:rFonts w:cs="Times New Roman"/>
-        </w:rPr>
-      </w:pPr>
-      <w:r>
-        <w:rPr>
-          <w:rFonts w:cs="Times New Roman"/>
-        </w:rPr>
-        <w:t>Use of f</w:t>
-      </w:r>
-      <w:r>
-        <w:rPr>
-          <w:rFonts w:cs="Times New Roman"/>
-        </w:rPr>
-        <w:t>lowcharts</w:t>
+      </w:pPr>
+      <w:r>
+        <w:t xml:space="preserve">The article ‘Overview of Artificial Intelligence in Medicine’ from 2019 stated that the flowchart approach is like “a physician asking </w:t>
+      </w:r>
+      <w:r>
+        <w:lastRenderedPageBreak/>
+        <w:t>a series of questions, then arriving at a probable diagnosis by combining the symptom complex presented”</w:t>
       </w:r>
     </w:p>
     <w:p>
@@ -630,27 +455,17 @@
           <w:numId w:val="1"/>
         </w:numPr>
         <w:spacing w:line="360" w:lineRule="auto"/>
-        <w:rPr>
-          <w:rFonts w:cs="Times New Roman"/>
-        </w:rPr>
-      </w:pPr>
-      <w:r>
-        <w:rPr>
-          <w:rFonts w:cs="Times New Roman"/>
-        </w:rPr>
-        <w:t>Use of d</w:t>
-      </w:r>
-      <w:r>
-        <w:rPr>
-          <w:rFonts w:cs="Times New Roman"/>
-        </w:rPr>
-        <w:t>atabase</w:t>
-      </w:r>
-      <w:r>
-        <w:rPr>
-          <w:rFonts w:cs="Times New Roman"/>
-        </w:rPr>
-        <w:t>s</w:t>
+      </w:pPr>
+      <w:r>
+        <w:t xml:space="preserve">When it comes to databases the article states how deep-learning and pattern recognition is used. </w:t>
+      </w:r>
+      <w:proofErr w:type="gramStart"/>
+      <w:r>
+        <w:t>Deep-learning</w:t>
+      </w:r>
+      <w:proofErr w:type="gramEnd"/>
+      <w:r>
+        <w:t xml:space="preserve"> is when you “teach” a computer by providing it with repetitive algorithms so in the hopes that it can begin to recognize patterns</w:t>
       </w:r>
     </w:p>
     <w:p>
@@ -661,16 +476,267 @@
           <w:numId w:val="1"/>
         </w:numPr>
         <w:spacing w:line="360" w:lineRule="auto"/>
-        <w:rPr>
-          <w:rFonts w:cs="Times New Roman"/>
-        </w:rPr>
-      </w:pPr>
-      <w:r>
-        <w:rPr>
-          <w:rFonts w:cs="Times New Roman"/>
-        </w:rPr>
+      </w:pPr>
+      <w:r>
+        <w:t>The exam all doctors in Britain take, proctored at the Royal College of General Practitioners gave the results of AI outperforming doctors</w:t>
+      </w:r>
+    </w:p>
+    <w:p>
+      <w:pPr>
+        <w:pStyle w:val="ListParagraph"/>
+        <w:numPr>
+          <w:ilvl w:val="3"/>
+          <w:numId w:val="1"/>
+        </w:numPr>
+        <w:spacing w:line="360" w:lineRule="auto"/>
+      </w:pPr>
+      <w:r>
+        <w:t xml:space="preserve">AI </w:t>
+      </w:r>
+      <w:r>
+        <w:t xml:space="preserve">was able to complete the diagnosis exam </w:t>
+      </w:r>
+      <w:r>
+        <w:t xml:space="preserve">with </w:t>
+      </w:r>
+      <w:r>
+        <w:t xml:space="preserve">an </w:t>
+      </w:r>
+      <w:r>
+        <w:t>82%</w:t>
+      </w:r>
+      <w:r>
+        <w:t xml:space="preserve"> using the Babylon Health AI model. Babylon Health is an app made for communicating with doctors, but also uses AI to meet with patients. </w:t>
+      </w:r>
+    </w:p>
+    <w:p>
+      <w:pPr>
+        <w:pStyle w:val="ListParagraph"/>
+        <w:numPr>
+          <w:ilvl w:val="3"/>
+          <w:numId w:val="1"/>
+        </w:numPr>
+        <w:spacing w:line="360" w:lineRule="auto"/>
+      </w:pPr>
+      <w:r>
+        <w:t>The average score on the GP exam for humans is a 72%</w:t>
+      </w:r>
+    </w:p>
+    <w:p>
+      <w:pPr>
+        <w:pStyle w:val="ListParagraph"/>
+        <w:numPr>
+          <w:ilvl w:val="2"/>
+          <w:numId w:val="1"/>
+        </w:numPr>
+        <w:spacing w:line="360" w:lineRule="auto"/>
+      </w:pPr>
+      <w:r>
+        <w:t>AI is able to diagnose</w:t>
+      </w:r>
+      <w:r>
+        <w:t xml:space="preserve"> </w:t>
+      </w:r>
+      <w:r>
+        <w:t>T</w:t>
+      </w:r>
+      <w:r>
+        <w:t xml:space="preserve">uberculosis </w:t>
+      </w:r>
+      <w:r>
+        <w:t xml:space="preserve">at </w:t>
+      </w:r>
+      <w:r>
+        <w:t>a high accuracy</w:t>
+      </w:r>
+    </w:p>
+    <w:p>
+      <w:pPr>
+        <w:pStyle w:val="ListParagraph"/>
+        <w:numPr>
+          <w:ilvl w:val="3"/>
+          <w:numId w:val="1"/>
+        </w:numPr>
+        <w:spacing w:line="360" w:lineRule="auto"/>
+      </w:pPr>
+      <w:r>
+        <w:t xml:space="preserve">AI was able to diagnose TB at 95% accuracy </w:t>
+      </w:r>
+      <w:r>
+        <w:t>and with 100% specificity</w:t>
+      </w:r>
+    </w:p>
+    <w:p>
+      <w:pPr>
+        <w:pStyle w:val="ListParagraph"/>
+        <w:numPr>
+          <w:ilvl w:val="3"/>
+          <w:numId w:val="1"/>
+        </w:numPr>
+        <w:spacing w:line="360" w:lineRule="auto"/>
+      </w:pPr>
+      <w:r>
+        <w:rPr>
+          <w:u w:val="single"/>
+        </w:rPr>
+        <w:t>95% accuracy means the diagnosis is 95% accurate while 100% specificity means that for each correctly diagnosed case 100% of the time the computer is able to determine the type of TB.</w:t>
+      </w:r>
+      <w:r>
+        <w:t xml:space="preserve"> </w:t>
+      </w:r>
+      <w:r>
+        <w:rPr>
+          <w:b/>
+          <w:bCs/>
+        </w:rPr>
+        <w:t>Definition</w:t>
+      </w:r>
+    </w:p>
+    <w:p>
+      <w:pPr>
+        <w:pStyle w:val="ListParagraph"/>
+        <w:ind w:left="2160"/>
+      </w:pPr>
+    </w:p>
+    <w:p>
+      <w:r>
+        <w:rPr>
+          <w:b/>
+          <w:i/>
+        </w:rPr>
+        <w:t>Transition:</w:t>
+      </w:r>
+      <w:r>
+        <w:rPr>
+          <w:i/>
+        </w:rPr>
+        <w:t xml:space="preserve"> </w:t>
+      </w:r>
+      <w:r>
+        <w:rPr>
+          <w:i/>
+        </w:rPr>
+        <w:t>Th</w:t>
+      </w:r>
+      <w:r>
+        <w:rPr>
+          <w:i/>
+        </w:rPr>
+        <w:t>e use of AI for diagnosing is also appealing because it will lower patient wait times.</w:t>
+      </w:r>
+      <w:r>
+        <w:rPr>
+          <w:b/>
+          <w:i/>
+        </w:rPr>
+        <w:br/>
+      </w:r>
+    </w:p>
+    <w:p>
+      <w:pPr>
+        <w:pStyle w:val="ListParagraph"/>
+        <w:numPr>
+          <w:ilvl w:val="1"/>
+          <w:numId w:val="1"/>
+        </w:numPr>
+        <w:spacing w:line="360" w:lineRule="auto"/>
+      </w:pPr>
+      <w:r>
+        <w:rPr>
+          <w:b/>
+        </w:rPr>
+        <w:t>Main Point</w:t>
+      </w:r>
+      <w:r>
+        <w:rPr>
+          <w:b/>
+        </w:rPr>
+        <w:t>:</w:t>
+      </w:r>
+      <w:r>
+        <w:t xml:space="preserve"> </w:t>
+      </w:r>
+      <w:r>
+        <w:t>Patient wait times would be decreased with the ability to artificially automate healthcare.</w:t>
+      </w:r>
+    </w:p>
+    <w:p>
+      <w:pPr>
+        <w:pStyle w:val="ListParagraph"/>
+        <w:numPr>
+          <w:ilvl w:val="2"/>
+          <w:numId w:val="1"/>
+        </w:numPr>
+        <w:spacing w:line="360" w:lineRule="auto"/>
+      </w:pPr>
+      <w:r>
+        <w:t>Low risk patients would receive immediate reassurance</w:t>
+      </w:r>
+    </w:p>
+    <w:p>
+      <w:pPr>
+        <w:pStyle w:val="ListParagraph"/>
+        <w:numPr>
+          <w:ilvl w:val="3"/>
+          <w:numId w:val="1"/>
+        </w:numPr>
+        <w:spacing w:line="360" w:lineRule="auto"/>
+      </w:pPr>
+      <w:r>
+        <w:t>AI would be able to determine the severity of a low-risk patient and provide results much quicker than human doctors.</w:t>
+      </w:r>
+    </w:p>
+    <w:p>
+      <w:pPr>
+        <w:pStyle w:val="ListParagraph"/>
+        <w:numPr>
+          <w:ilvl w:val="3"/>
+          <w:numId w:val="1"/>
+        </w:numPr>
+        <w:spacing w:line="360" w:lineRule="auto"/>
+      </w:pPr>
+      <w:r>
+        <w:rPr>
+          <w:u w:val="single"/>
+        </w:rPr>
+        <w:t>I remember many of times where I am at a doctor’s office for a “quick” check-up that takes well over an hour.</w:t>
+      </w:r>
+      <w:r>
+        <w:t xml:space="preserve"> </w:t>
+      </w:r>
+      <w:r>
+        <w:rPr>
+          <w:b/>
+          <w:bCs/>
+        </w:rPr>
+        <w:t>Narration</w:t>
+      </w:r>
+    </w:p>
+    <w:p>
+      <w:pPr>
+        <w:pStyle w:val="ListParagraph"/>
+        <w:numPr>
+          <w:ilvl w:val="2"/>
+          <w:numId w:val="1"/>
+        </w:numPr>
+        <w:spacing w:line="360" w:lineRule="auto"/>
+      </w:pPr>
+      <w:r>
+        <w:t>High risk patients would receive immediate care</w:t>
+      </w:r>
+    </w:p>
+    <w:p>
+      <w:pPr>
+        <w:pStyle w:val="ListParagraph"/>
+        <w:numPr>
+          <w:ilvl w:val="3"/>
+          <w:numId w:val="1"/>
+        </w:numPr>
+        <w:spacing w:line="360" w:lineRule="auto"/>
+      </w:pPr>
+      <w:r>
         <w:lastRenderedPageBreak/>
-        <w:t>The exam all doctors in Britain take, proctored at the Royal College of General Practitioners gave the results of AI outperforming doctors</w:t>
+        <w:t>AI would also be able to determine high-risk patients quicker and allow them to seek the correct treatment faster</w:t>
       </w:r>
     </w:p>
     <w:p>
@@ -681,21 +747,31 @@
           <w:numId w:val="1"/>
         </w:numPr>
         <w:spacing w:line="360" w:lineRule="auto"/>
-        <w:rPr>
-          <w:rFonts w:cs="Times New Roman"/>
-        </w:rPr>
-      </w:pPr>
-      <w:r>
-        <w:rPr>
-          <w:rFonts w:cs="Times New Roman"/>
-        </w:rPr>
-        <w:t xml:space="preserve">AI </w:t>
-      </w:r>
-      <w:r>
-        <w:rPr>
-          <w:rFonts w:cs="Times New Roman"/>
-        </w:rPr>
-        <w:t>with 82%</w:t>
+      </w:pPr>
+      <w:r>
+        <w:t>This could also help reduce the times that a person is dealing with a fatal disease of some sort and is unaware.</w:t>
+      </w:r>
+    </w:p>
+    <w:p>
+      <w:pPr>
+        <w:pStyle w:val="ListParagraph"/>
+        <w:numPr>
+          <w:ilvl w:val="2"/>
+          <w:numId w:val="1"/>
+        </w:numPr>
+        <w:spacing w:line="360" w:lineRule="auto"/>
+      </w:pPr>
+      <w:r>
+        <w:t xml:space="preserve">AI would help </w:t>
+      </w:r>
+      <w:r>
+        <w:t>reduce an</w:t>
+      </w:r>
+      <w:r>
+        <w:t>y</w:t>
+      </w:r>
+      <w:r>
+        <w:t xml:space="preserve"> sort of social anxiety a patient may feel</w:t>
       </w:r>
     </w:p>
     <w:p>
@@ -706,15 +782,82 @@
           <w:numId w:val="1"/>
         </w:numPr>
         <w:spacing w:line="360" w:lineRule="auto"/>
-        <w:rPr>
-          <w:rFonts w:cs="Times New Roman"/>
-        </w:rPr>
-      </w:pPr>
-      <w:r>
-        <w:rPr>
-          <w:rFonts w:cs="Times New Roman"/>
-        </w:rPr>
-        <w:t>Doctor average is 72%</w:t>
+      </w:pPr>
+      <w:r>
+        <w:t xml:space="preserve">Without the worry of what your doctor may think </w:t>
+      </w:r>
+      <w:r>
+        <w:t>of you or conditions It could help some people go to the doctor more</w:t>
+      </w:r>
+    </w:p>
+    <w:p>
+      <w:pPr>
+        <w:pStyle w:val="ListParagraph"/>
+        <w:numPr>
+          <w:ilvl w:val="3"/>
+          <w:numId w:val="1"/>
+        </w:numPr>
+        <w:spacing w:line="360" w:lineRule="auto"/>
+      </w:pPr>
+      <w:r>
+        <w:t>This could also help patients be more truthful and not have to feel the need to hide certain aspects of their health.</w:t>
+      </w:r>
+    </w:p>
+    <w:p/>
+    <w:p/>
+    <w:p>
+      <w:r>
+        <w:rPr>
+          <w:b/>
+          <w:i/>
+        </w:rPr>
+        <w:t>Transition:</w:t>
+      </w:r>
+      <w:r>
+        <w:rPr>
+          <w:i/>
+        </w:rPr>
+        <w:t xml:space="preserve"> </w:t>
+      </w:r>
+      <w:r>
+        <w:rPr>
+          <w:i/>
+        </w:rPr>
+        <w:t>Diagnosis precision and lack of wait time is already being used in the field of Radiology.</w:t>
+      </w:r>
+      <w:r>
+        <w:rPr>
+          <w:i/>
+        </w:rPr>
+        <w:br/>
+      </w:r>
+    </w:p>
+    <w:p>
+      <w:pPr>
+        <w:pStyle w:val="ListParagraph"/>
+        <w:numPr>
+          <w:ilvl w:val="1"/>
+          <w:numId w:val="1"/>
+        </w:numPr>
+        <w:spacing w:line="360" w:lineRule="auto"/>
+      </w:pPr>
+      <w:r>
+        <w:rPr>
+          <w:b/>
+        </w:rPr>
+        <w:t>Main Point 3</w:t>
+      </w:r>
+      <w:r>
+        <w:rPr>
+          <w:b/>
+        </w:rPr>
+        <w:t>:</w:t>
+      </w:r>
+      <w:r>
+        <w:t xml:space="preserve"> </w:t>
+      </w:r>
+      <w:r>
+        <w:t>Radiology is currently using artificial intelligence quite extensively.</w:t>
       </w:r>
     </w:p>
     <w:p>
@@ -725,21 +868,9 @@
           <w:numId w:val="1"/>
         </w:numPr>
         <w:spacing w:line="360" w:lineRule="auto"/>
-        <w:rPr>
-          <w:rFonts w:cs="Times New Roman"/>
-        </w:rPr>
-      </w:pPr>
-      <w:r>
-        <w:rPr>
-          <w:rFonts w:cs="Times New Roman"/>
-        </w:rPr>
-        <w:t xml:space="preserve">Diagnosing TB at </w:t>
-      </w:r>
-      <w:r>
-        <w:rPr>
-          <w:rFonts w:cs="Times New Roman"/>
-        </w:rPr>
-        <w:t>high rates</w:t>
+      </w:pPr>
+      <w:r>
+        <w:t>Radiology using computer aided diagnosis is becoming well-known</w:t>
       </w:r>
     </w:p>
     <w:p>
@@ -750,21 +881,12 @@
           <w:numId w:val="1"/>
         </w:numPr>
         <w:spacing w:line="360" w:lineRule="auto"/>
-        <w:rPr>
-          <w:rFonts w:cs="Times New Roman"/>
-        </w:rPr>
-      </w:pPr>
-      <w:r>
-        <w:rPr>
-          <w:rFonts w:cs="Times New Roman"/>
-        </w:rPr>
-        <w:t xml:space="preserve">AI was able to diagnose TB at 95% accuracy </w:t>
-      </w:r>
-      <w:r>
-        <w:rPr>
-          <w:rFonts w:cs="Times New Roman"/>
-        </w:rPr>
-        <w:t>and with 100% specificity</w:t>
+      </w:pPr>
+      <w:r>
+        <w:t>Computers were initially only used for sorting file systems and presenting images</w:t>
+      </w:r>
+      <w:r>
+        <w:t xml:space="preserve"> in radiology. </w:t>
       </w:r>
     </w:p>
     <w:p>
@@ -775,82 +897,190 @@
           <w:numId w:val="1"/>
         </w:numPr>
         <w:spacing w:line="360" w:lineRule="auto"/>
-        <w:rPr>
-          <w:rFonts w:cs="Times New Roman"/>
-        </w:rPr>
-      </w:pPr>
-      <w:r>
-        <w:rPr>
-          <w:rFonts w:cs="Times New Roman"/>
+      </w:pPr>
+      <w:r>
+        <w:t>Computers are now able to help with image processing and predication</w:t>
+      </w:r>
+      <w:r>
+        <w:t xml:space="preserve">. </w:t>
+      </w:r>
+    </w:p>
+    <w:p>
+      <w:pPr>
+        <w:pStyle w:val="ListParagraph"/>
+        <w:numPr>
+          <w:ilvl w:val="2"/>
+          <w:numId w:val="1"/>
+        </w:numPr>
+        <w:spacing w:line="360" w:lineRule="auto"/>
+      </w:pPr>
+      <w:r>
+        <w:t>AI helps disprove false positives in radiological diagnoses</w:t>
+      </w:r>
+    </w:p>
+    <w:p>
+      <w:pPr>
+        <w:pStyle w:val="ListParagraph"/>
+        <w:numPr>
+          <w:ilvl w:val="3"/>
+          <w:numId w:val="1"/>
+        </w:numPr>
+        <w:spacing w:line="360" w:lineRule="auto"/>
+      </w:pPr>
+      <w:r>
+        <w:t>Using A</w:t>
+      </w:r>
+      <w:r>
+        <w:t>I’</w:t>
+      </w:r>
+      <w:r>
+        <w:t>s quick ability to identify negative exams</w:t>
+      </w:r>
+      <w:r>
+        <w:t xml:space="preserve"> helps prevent false positive results. </w:t>
+      </w:r>
+    </w:p>
+    <w:p>
+      <w:pPr>
+        <w:pStyle w:val="ListParagraph"/>
+        <w:numPr>
+          <w:ilvl w:val="3"/>
+          <w:numId w:val="1"/>
+        </w:numPr>
+        <w:spacing w:line="360" w:lineRule="auto"/>
+      </w:pPr>
+      <w:r>
+        <w:t>However, this d</w:t>
+      </w:r>
+      <w:r>
+        <w:t xml:space="preserve">oesn’t help much </w:t>
+      </w:r>
+      <w:r>
+        <w:t xml:space="preserve">yet </w:t>
+      </w:r>
+      <w:r>
+        <w:t xml:space="preserve">with </w:t>
+      </w:r>
+      <w:r>
+        <w:t>an actual diagnosis.</w:t>
+      </w:r>
+    </w:p>
+    <w:p>
+      <w:pPr>
+        <w:rPr>
+          <w:b/>
+          <w:i/>
+        </w:rPr>
+      </w:pPr>
+      <w:r>
+        <w:rPr>
+          <w:b/>
+          <w:i/>
+        </w:rPr>
+        <w:t>Transition:</w:t>
+      </w:r>
+      <w:r>
+        <w:rPr>
+          <w:b/>
+          <w:i/>
+        </w:rPr>
+        <w:t xml:space="preserve"> </w:t>
+      </w:r>
+      <w:r>
+        <w:rPr>
+          <w:i/>
+        </w:rPr>
+        <w:t xml:space="preserve">Artificial intelligence in medicine is already proving useful in radiology and is being adapted into most if not all medical fields. </w:t>
+      </w:r>
+      <w:r>
+        <w:rPr>
+          <w:b/>
+          <w:i/>
+        </w:rPr>
+        <w:br/>
+      </w:r>
+    </w:p>
+    <w:p>
+      <w:pPr>
+        <w:pStyle w:val="ListParagraph"/>
+        <w:numPr>
+          <w:ilvl w:val="0"/>
+          <w:numId w:val="1"/>
+        </w:numPr>
+      </w:pPr>
+      <w:r>
+        <w:rPr>
+          <w:b/>
           <w:u w:val="single"/>
         </w:rPr>
-        <w:t>95% accuracy means the diagnosis is 95% accurate while 100% specificity means that for each correctly diagnosed case 100% of the time the computer is able to determine the type of TB.</w:t>
-      </w:r>
-      <w:r>
-        <w:rPr>
-          <w:rFonts w:cs="Times New Roman"/>
-        </w:rPr>
+        <w:t>Conclusion</w:t>
+      </w:r>
+    </w:p>
+    <w:p>
+      <w:pPr>
+        <w:pStyle w:val="ListParagraph"/>
+        <w:numPr>
+          <w:ilvl w:val="1"/>
+          <w:numId w:val="1"/>
+        </w:numPr>
+        <w:rPr>
+          <w:b/>
+        </w:rPr>
+      </w:pPr>
+      <w:r>
+        <w:rPr>
+          <w:b/>
+        </w:rPr>
+        <w:t>Restate thesis:</w:t>
+      </w:r>
+      <w:r>
         <w:t xml:space="preserve"> </w:t>
       </w:r>
       <w:r>
         <w:rPr>
-          <w:rFonts w:cs="Times New Roman"/>
-          <w:b/>
           <w:bCs/>
         </w:rPr>
-        <w:t>Definition</w:t>
-      </w:r>
-    </w:p>
-    <w:p>
-      <w:pPr>
-        <w:pStyle w:val="ListParagraph"/>
-        <w:ind w:left="2160"/>
-        <w:rPr>
-          <w:rFonts w:cs="Times New Roman"/>
-        </w:rPr>
-      </w:pPr>
-    </w:p>
-    <w:p>
-      <w:pPr>
-        <w:rPr>
-          <w:rFonts w:cs="Times New Roman"/>
-        </w:rPr>
-      </w:pPr>
-      <w:r>
-        <w:rPr>
-          <w:rFonts w:cs="Times New Roman"/>
-          <w:b/>
-          <w:i/>
-        </w:rPr>
-        <w:t>Transition:</w:t>
-      </w:r>
-      <w:r>
-        <w:rPr>
-          <w:rFonts w:cs="Times New Roman"/>
-          <w:i/>
-        </w:rPr>
-        <w:t xml:space="preserve"> </w:t>
-      </w:r>
-      <w:r>
-        <w:rPr>
-          <w:rFonts w:cs="Times New Roman"/>
-          <w:i/>
-        </w:rPr>
-        <w:t>Th</w:t>
-      </w:r>
-      <w:r>
-        <w:rPr>
-          <w:rFonts w:cs="Times New Roman"/>
-          <w:i/>
-        </w:rPr>
-        <w:t>e use of AI for diagnosing is also appealing because it will lower patient wait times.</w:t>
-      </w:r>
-      <w:r>
-        <w:rPr>
-          <w:rFonts w:cs="Times New Roman"/>
-          <w:b/>
-          <w:i/>
-        </w:rPr>
+        <w:t>The use of Artificial intelligence in medicine is an innovation growing extremely fast, but it is one to be taken with caution.</w:t>
+      </w:r>
+    </w:p>
+    <w:p>
+      <w:pPr>
+        <w:pStyle w:val="ListParagraph"/>
+        <w:ind w:left="1440"/>
+        <w:rPr>
+          <w:b/>
+        </w:rPr>
+      </w:pPr>
+    </w:p>
+    <w:p>
+      <w:pPr>
+        <w:pStyle w:val="ListParagraph"/>
+        <w:numPr>
+          <w:ilvl w:val="1"/>
+          <w:numId w:val="1"/>
+        </w:numPr>
+        <w:rPr>
+          <w:b/>
+        </w:rPr>
+      </w:pPr>
+      <w:r>
+        <w:rPr>
+          <w:b/>
+        </w:rPr>
+        <w:t xml:space="preserve">Review main points: </w:t>
+      </w:r>
+      <w:r>
+        <w:t xml:space="preserve">Whether it’s more accurate diagnoses, lower patient </w:t>
+      </w:r>
+      <w:proofErr w:type="gramStart"/>
+      <w:r>
+        <w:t>wait</w:t>
+      </w:r>
+      <w:proofErr w:type="gramEnd"/>
+      <w:r>
+        <w:t xml:space="preserve"> times, or its already implemented use in radiology, AI has proven its use in the medical field</w:t>
+      </w:r>
+      <w:r>
         <w:br/>
       </w:r>
     </w:p>
@@ -861,630 +1091,29 @@
           <w:ilvl w:val="1"/>
           <w:numId w:val="1"/>
         </w:numPr>
-        <w:spacing w:line="360" w:lineRule="auto"/>
-        <w:rPr>
-          <w:rFonts w:cs="Times New Roman"/>
-        </w:rPr>
-      </w:pPr>
-      <w:r>
-        <w:rPr>
-          <w:rFonts w:cs="Times New Roman"/>
-          <w:b/>
-        </w:rPr>
-        <w:t>Main Point</w:t>
-      </w:r>
-      <w:r>
-        <w:rPr>
-          <w:rFonts w:cs="Times New Roman"/>
-          <w:b/>
-        </w:rPr>
-        <w:t>:</w:t>
-      </w:r>
-      <w:r>
-        <w:rPr>
-          <w:rFonts w:cs="Times New Roman"/>
-        </w:rPr>
-        <w:t xml:space="preserve"> </w:t>
-      </w:r>
-      <w:r>
-        <w:rPr>
-          <w:rFonts w:cs="Times New Roman"/>
-        </w:rPr>
-        <w:t>Patient wait times would be decreased with the ability to artificially automate healthcare.</w:t>
-      </w:r>
-    </w:p>
-    <w:p>
-      <w:pPr>
-        <w:pStyle w:val="ListParagraph"/>
-        <w:numPr>
-          <w:ilvl w:val="2"/>
-          <w:numId w:val="1"/>
-        </w:numPr>
-        <w:spacing w:line="360" w:lineRule="auto"/>
-        <w:rPr>
-          <w:rFonts w:cs="Times New Roman"/>
-        </w:rPr>
-      </w:pPr>
-      <w:r>
-        <w:rPr>
-          <w:rFonts w:cs="Times New Roman"/>
-        </w:rPr>
-        <w:t>Low risk patients would receive immediate reassurance</w:t>
-      </w:r>
-    </w:p>
-    <w:p>
-      <w:pPr>
-        <w:pStyle w:val="ListParagraph"/>
-        <w:numPr>
-          <w:ilvl w:val="3"/>
-          <w:numId w:val="1"/>
-        </w:numPr>
-        <w:spacing w:line="360" w:lineRule="auto"/>
-        <w:rPr>
-          <w:rFonts w:cs="Times New Roman"/>
-        </w:rPr>
-      </w:pPr>
-      <w:r>
-        <w:rPr>
-          <w:rFonts w:cs="Times New Roman"/>
-        </w:rPr>
-        <w:t>AI would be able to determine the severity of a low-risk patient and provide results much quicker than human doctors.</w:t>
-      </w:r>
-    </w:p>
-    <w:p>
-      <w:pPr>
-        <w:pStyle w:val="ListParagraph"/>
-        <w:numPr>
-          <w:ilvl w:val="3"/>
-          <w:numId w:val="1"/>
-        </w:numPr>
-        <w:spacing w:line="360" w:lineRule="auto"/>
-        <w:rPr>
-          <w:rFonts w:cs="Times New Roman"/>
-        </w:rPr>
-      </w:pPr>
-      <w:r>
-        <w:rPr>
-          <w:rFonts w:cs="Times New Roman"/>
-          <w:u w:val="single"/>
-        </w:rPr>
-        <w:t>I remember many of times where I am at a doctor’s office for a “quick” check-up that takes well over an hour.</w:t>
-      </w:r>
-      <w:r>
-        <w:rPr>
-          <w:rFonts w:cs="Times New Roman"/>
-        </w:rPr>
-        <w:t xml:space="preserve"> </w:t>
-      </w:r>
-      <w:r>
-        <w:rPr>
-          <w:rFonts w:cs="Times New Roman"/>
-          <w:b/>
-          <w:bCs/>
-        </w:rPr>
-        <w:t>Narration</w:t>
-      </w:r>
-    </w:p>
-    <w:p>
-      <w:pPr>
-        <w:pStyle w:val="ListParagraph"/>
-        <w:numPr>
-          <w:ilvl w:val="2"/>
-          <w:numId w:val="1"/>
-        </w:numPr>
-        <w:spacing w:line="360" w:lineRule="auto"/>
-        <w:rPr>
-          <w:rFonts w:cs="Times New Roman"/>
-        </w:rPr>
-      </w:pPr>
-      <w:r>
-        <w:rPr>
-          <w:rFonts w:cs="Times New Roman"/>
-        </w:rPr>
-        <w:t>High risk patients would receive immediate care</w:t>
-      </w:r>
-    </w:p>
-    <w:p>
-      <w:pPr>
-        <w:pStyle w:val="ListParagraph"/>
-        <w:numPr>
-          <w:ilvl w:val="3"/>
-          <w:numId w:val="1"/>
-        </w:numPr>
-        <w:spacing w:line="360" w:lineRule="auto"/>
-        <w:rPr>
-          <w:rFonts w:cs="Times New Roman"/>
-        </w:rPr>
-      </w:pPr>
-      <w:r>
-        <w:rPr>
-          <w:rFonts w:cs="Times New Roman"/>
-        </w:rPr>
-        <w:t>AI would also be able to determine high-risk patients quicker and allow them to seek the correct treatment faster</w:t>
-      </w:r>
-    </w:p>
-    <w:p>
-      <w:pPr>
-        <w:pStyle w:val="ListParagraph"/>
-        <w:numPr>
-          <w:ilvl w:val="3"/>
-          <w:numId w:val="1"/>
-        </w:numPr>
-        <w:spacing w:line="360" w:lineRule="auto"/>
-        <w:rPr>
-          <w:rFonts w:cs="Times New Roman"/>
-        </w:rPr>
-      </w:pPr>
-      <w:r>
-        <w:rPr>
-          <w:rFonts w:cs="Times New Roman"/>
-        </w:rPr>
-        <w:t>This could also help reduce the times that a person is dealing with a fatal disease of some sort and is unaware.</w:t>
-      </w:r>
-    </w:p>
-    <w:p>
-      <w:pPr>
-        <w:pStyle w:val="ListParagraph"/>
-        <w:numPr>
-          <w:ilvl w:val="2"/>
-          <w:numId w:val="1"/>
-        </w:numPr>
-        <w:spacing w:line="360" w:lineRule="auto"/>
-        <w:rPr>
-          <w:rFonts w:cs="Times New Roman"/>
-        </w:rPr>
-      </w:pPr>
-      <w:r>
-        <w:rPr>
-          <w:rFonts w:cs="Times New Roman"/>
-        </w:rPr>
-        <w:t>AI would help speed up and filter severity of cases</w:t>
-      </w:r>
-    </w:p>
-    <w:p>
-      <w:pPr>
-        <w:pStyle w:val="ListParagraph"/>
-        <w:numPr>
-          <w:ilvl w:val="3"/>
-          <w:numId w:val="1"/>
-        </w:numPr>
-        <w:spacing w:line="360" w:lineRule="auto"/>
-        <w:rPr>
-          <w:rFonts w:cs="Times New Roman"/>
-        </w:rPr>
-      </w:pPr>
-      <w:r>
-        <w:rPr>
-          <w:rFonts w:cs="Times New Roman"/>
-        </w:rPr>
-        <w:t>With more correctly and quickly diagnosed patients, AI would be able to sort the patients accordingly</w:t>
-      </w:r>
-    </w:p>
-    <w:p>
-      <w:pPr>
-        <w:pStyle w:val="ListParagraph"/>
-        <w:numPr>
-          <w:ilvl w:val="3"/>
-          <w:numId w:val="1"/>
-        </w:numPr>
-        <w:spacing w:line="360" w:lineRule="auto"/>
-        <w:rPr>
-          <w:rFonts w:cs="Times New Roman"/>
-        </w:rPr>
-      </w:pPr>
-      <w:r>
-        <w:rPr>
-          <w:rFonts w:cs="Times New Roman"/>
+      </w:pPr>
+      <w:r>
+        <w:rPr>
+          <w:b/>
         </w:rPr>
         <w:lastRenderedPageBreak/>
-        <w:t>This will keep hospitals more organized as the AI will worry about patient filtering</w:t>
-      </w:r>
-    </w:p>
-    <w:p>
-      <w:pPr>
-        <w:rPr>
-          <w:rFonts w:cs="Times New Roman"/>
-        </w:rPr>
-      </w:pPr>
-    </w:p>
-    <w:p>
-      <w:pPr>
-        <w:rPr>
-          <w:rFonts w:cs="Times New Roman"/>
-        </w:rPr>
-      </w:pPr>
-      <w:r>
-        <w:rPr>
-          <w:rFonts w:cs="Times New Roman"/>
-          <w:b/>
-          <w:i/>
-        </w:rPr>
-        <w:t>Transition:</w:t>
-      </w:r>
-      <w:r>
-        <w:rPr>
-          <w:rFonts w:cs="Times New Roman"/>
-          <w:i/>
-        </w:rPr>
-        <w:t xml:space="preserve"> </w:t>
-      </w:r>
-      <w:r>
-        <w:rPr>
-          <w:rFonts w:cs="Times New Roman"/>
-          <w:i/>
-        </w:rPr>
-        <w:t>Diagnosis precision and lack of wait time is already being used in the field of Radiology.</w:t>
-      </w:r>
-      <w:r>
-        <w:rPr>
-          <w:rFonts w:cs="Times New Roman"/>
-          <w:i/>
-        </w:rPr>
-        <w:br/>
-      </w:r>
-    </w:p>
-    <w:p>
-      <w:pPr>
-        <w:pStyle w:val="ListParagraph"/>
-        <w:numPr>
-          <w:ilvl w:val="1"/>
-          <w:numId w:val="1"/>
-        </w:numPr>
-        <w:spacing w:line="360" w:lineRule="auto"/>
-        <w:rPr>
-          <w:rFonts w:cs="Times New Roman"/>
-        </w:rPr>
-      </w:pPr>
-      <w:r>
-        <w:rPr>
-          <w:rFonts w:cs="Times New Roman"/>
-          <w:b/>
-        </w:rPr>
-        <w:t>Main Point 3</w:t>
-      </w:r>
-      <w:r>
-        <w:rPr>
-          <w:rFonts w:cs="Times New Roman"/>
-          <w:b/>
-        </w:rPr>
-        <w:t>:</w:t>
-      </w:r>
-      <w:r>
-        <w:rPr>
-          <w:rFonts w:cs="Times New Roman"/>
-        </w:rPr>
-        <w:t xml:space="preserve"> </w:t>
-      </w:r>
-      <w:r>
-        <w:rPr>
-          <w:rFonts w:cs="Times New Roman"/>
-        </w:rPr>
-        <w:t>Radiology is currently using artificial intelligence quite extensively.</w:t>
-      </w:r>
-    </w:p>
-    <w:p>
-      <w:pPr>
-        <w:pStyle w:val="ListParagraph"/>
-        <w:numPr>
-          <w:ilvl w:val="2"/>
-          <w:numId w:val="1"/>
-        </w:numPr>
-        <w:spacing w:line="360" w:lineRule="auto"/>
-        <w:rPr>
-          <w:rFonts w:cs="Times New Roman"/>
-        </w:rPr>
-      </w:pPr>
-      <w:r>
-        <w:rPr>
-          <w:rFonts w:cs="Times New Roman"/>
-        </w:rPr>
-        <w:t>Radiology using computer aided diagnosis is becoming well-known</w:t>
-      </w:r>
-    </w:p>
-    <w:p>
-      <w:pPr>
-        <w:pStyle w:val="ListParagraph"/>
-        <w:numPr>
-          <w:ilvl w:val="3"/>
-          <w:numId w:val="1"/>
-        </w:numPr>
-        <w:spacing w:line="360" w:lineRule="auto"/>
-        <w:rPr>
-          <w:rFonts w:cs="Times New Roman"/>
-        </w:rPr>
-      </w:pPr>
-      <w:r>
-        <w:rPr>
-          <w:rFonts w:cs="Times New Roman"/>
-        </w:rPr>
-        <w:t>Computers were initially only used for sorting file systems and presenting images</w:t>
-      </w:r>
-    </w:p>
-    <w:p>
-      <w:pPr>
-        <w:pStyle w:val="ListParagraph"/>
-        <w:numPr>
-          <w:ilvl w:val="3"/>
-          <w:numId w:val="1"/>
-        </w:numPr>
-        <w:spacing w:line="360" w:lineRule="auto"/>
-        <w:rPr>
-          <w:rFonts w:cs="Times New Roman"/>
-        </w:rPr>
-      </w:pPr>
-      <w:r>
-        <w:rPr>
-          <w:rFonts w:cs="Times New Roman"/>
-        </w:rPr>
-        <w:t>Computers are now able to help with image processing and predication</w:t>
-      </w:r>
-    </w:p>
-    <w:p>
-      <w:pPr>
-        <w:pStyle w:val="ListParagraph"/>
-        <w:numPr>
-          <w:ilvl w:val="2"/>
-          <w:numId w:val="1"/>
-        </w:numPr>
-        <w:spacing w:line="360" w:lineRule="auto"/>
-        <w:rPr>
-          <w:rFonts w:cs="Times New Roman"/>
-        </w:rPr>
-      </w:pPr>
-      <w:r>
-        <w:rPr>
-          <w:rFonts w:cs="Times New Roman"/>
-        </w:rPr>
-        <w:t>AI helps disprove false positives in radiological diagnoses</w:t>
-      </w:r>
-    </w:p>
-    <w:p>
-      <w:pPr>
-        <w:pStyle w:val="ListParagraph"/>
-        <w:numPr>
-          <w:ilvl w:val="3"/>
-          <w:numId w:val="1"/>
-        </w:numPr>
-        <w:spacing w:line="360" w:lineRule="auto"/>
-        <w:rPr>
-          <w:rFonts w:cs="Times New Roman"/>
-        </w:rPr>
-      </w:pPr>
-      <w:r>
-        <w:rPr>
-          <w:rFonts w:cs="Times New Roman"/>
-        </w:rPr>
-        <w:t>Using A</w:t>
-      </w:r>
-      <w:r>
-        <w:rPr>
-          <w:rFonts w:cs="Times New Roman"/>
-        </w:rPr>
-        <w:t>I’</w:t>
-      </w:r>
-      <w:r>
-        <w:rPr>
-          <w:rFonts w:cs="Times New Roman"/>
-        </w:rPr>
-        <w:t>s quick ability to identify negative exams</w:t>
-      </w:r>
-    </w:p>
-    <w:p>
-      <w:pPr>
-        <w:pStyle w:val="ListParagraph"/>
-        <w:numPr>
-          <w:ilvl w:val="3"/>
-          <w:numId w:val="1"/>
-        </w:numPr>
-        <w:spacing w:line="360" w:lineRule="auto"/>
-        <w:rPr>
-          <w:rFonts w:cs="Times New Roman"/>
-        </w:rPr>
-      </w:pPr>
-      <w:r>
-        <w:rPr>
-          <w:rFonts w:cs="Times New Roman"/>
-        </w:rPr>
-        <w:t>Doesn’t help much with diagnoses a specific case</w:t>
-      </w:r>
-    </w:p>
-    <w:p>
-      <w:pPr>
-        <w:rPr>
-          <w:rFonts w:cs="Times New Roman"/>
-          <w:b/>
-          <w:i/>
-        </w:rPr>
-      </w:pPr>
-      <w:r>
-        <w:rPr>
-          <w:rFonts w:cs="Times New Roman"/>
-          <w:b/>
-          <w:i/>
-        </w:rPr>
-        <w:t>Transition:</w:t>
-      </w:r>
-      <w:r>
-        <w:rPr>
-          <w:rFonts w:cs="Times New Roman"/>
-          <w:b/>
-          <w:i/>
-        </w:rPr>
-        <w:t xml:space="preserve"> </w:t>
-      </w:r>
-      <w:r>
-        <w:rPr>
-          <w:rFonts w:cs="Times New Roman"/>
-          <w:i/>
-        </w:rPr>
-        <w:t xml:space="preserve">Artificial intelligence in medicine is already proving useful in radiology and is being adapted into most if not all medical fields. </w:t>
-      </w:r>
-      <w:r>
-        <w:rPr>
-          <w:rFonts w:cs="Times New Roman"/>
-          <w:b/>
-          <w:i/>
-        </w:rPr>
-        <w:br/>
-      </w:r>
-    </w:p>
-    <w:p>
-      <w:pPr>
-        <w:pStyle w:val="ListParagraph"/>
-        <w:numPr>
-          <w:ilvl w:val="0"/>
-          <w:numId w:val="1"/>
-        </w:numPr>
-        <w:rPr>
-          <w:rFonts w:cs="Times New Roman"/>
-        </w:rPr>
-      </w:pPr>
-      <w:r>
-        <w:rPr>
-          <w:rFonts w:cs="Times New Roman"/>
-          <w:b/>
-          <w:u w:val="single"/>
-        </w:rPr>
-        <w:t>Conclusion</w:t>
-      </w:r>
-    </w:p>
-    <w:p>
-      <w:pPr>
-        <w:pStyle w:val="ListParagraph"/>
-        <w:numPr>
-          <w:ilvl w:val="1"/>
-          <w:numId w:val="1"/>
-        </w:numPr>
-        <w:rPr>
-          <w:rFonts w:cs="Times New Roman"/>
-          <w:b/>
-        </w:rPr>
-      </w:pPr>
-      <w:r>
-        <w:rPr>
-          <w:rFonts w:cs="Times New Roman"/>
-          <w:b/>
-        </w:rPr>
-        <w:t>Restate thesis:</w:t>
-      </w:r>
-      <w:r>
-        <w:rPr>
-          <w:rFonts w:cs="Times New Roman"/>
-        </w:rPr>
-        <w:t xml:space="preserve"> </w:t>
-      </w:r>
-      <w:r>
-        <w:rPr>
-          <w:rFonts w:cs="Times New Roman"/>
-          <w:bCs/>
-        </w:rPr>
-        <w:t>The use of Artificial intelligence in medicine is an innovation growing extremely fast, but it is one to be taken with caution.</w:t>
-      </w:r>
-    </w:p>
-    <w:p>
-      <w:pPr>
-        <w:pStyle w:val="ListParagraph"/>
-        <w:ind w:left="1440"/>
-        <w:rPr>
-          <w:rFonts w:cs="Times New Roman"/>
-          <w:b/>
-        </w:rPr>
-      </w:pPr>
-    </w:p>
-    <w:p>
-      <w:pPr>
-        <w:pStyle w:val="ListParagraph"/>
-        <w:numPr>
-          <w:ilvl w:val="1"/>
-          <w:numId w:val="1"/>
-        </w:numPr>
-        <w:rPr>
-          <w:rFonts w:cs="Times New Roman"/>
-          <w:b/>
-        </w:rPr>
-      </w:pPr>
-      <w:r>
-        <w:rPr>
-          <w:rFonts w:cs="Times New Roman"/>
-          <w:b/>
-        </w:rPr>
-        <w:t xml:space="preserve">Review main points: </w:t>
-      </w:r>
-      <w:r>
-        <w:rPr>
-          <w:rFonts w:cs="Times New Roman"/>
-        </w:rPr>
-        <w:t xml:space="preserve">Whether it’s more accurate diagnoses, lower patient </w:t>
-      </w:r>
-      <w:proofErr w:type="gramStart"/>
-      <w:r>
-        <w:rPr>
-          <w:rFonts w:cs="Times New Roman"/>
-        </w:rPr>
-        <w:t>wait</w:t>
-      </w:r>
-      <w:proofErr w:type="gramEnd"/>
-      <w:r>
-        <w:rPr>
-          <w:rFonts w:cs="Times New Roman"/>
-        </w:rPr>
-        <w:t xml:space="preserve"> times, or its already implemented use in radiology, AI has proven its use in the medical field</w:t>
-      </w:r>
-      <w:r>
-        <w:rPr>
-          <w:rFonts w:cs="Times New Roman"/>
-        </w:rPr>
-        <w:br/>
-      </w:r>
-    </w:p>
-    <w:p>
-      <w:pPr>
-        <w:pStyle w:val="ListParagraph"/>
-        <w:numPr>
-          <w:ilvl w:val="1"/>
-          <w:numId w:val="1"/>
-        </w:numPr>
-        <w:rPr>
-          <w:rFonts w:cs="Times New Roman"/>
-        </w:rPr>
-      </w:pPr>
-      <w:r>
-        <w:rPr>
-          <w:rFonts w:cs="Times New Roman"/>
-          <w:b/>
-        </w:rPr>
         <w:t xml:space="preserve">Final statement: </w:t>
       </w:r>
       <w:r>
-        <w:rPr>
-          <w:rFonts w:cs="Times New Roman"/>
-        </w:rPr>
         <w:t>Finally, I will leave you with another quote by Alan Turing, which gives reason to innovate the medical field, “A very large part of space-time” must be investigated, if reliable results are to be obtained.”</w:t>
       </w:r>
     </w:p>
     <w:p>
-      <w:pPr>
-        <w:rPr>
-          <w:rFonts w:cs="Times New Roman"/>
-        </w:rPr>
-      </w:pPr>
-      <w:r>
-        <w:rPr>
-          <w:rFonts w:cs="Times New Roman"/>
-        </w:rPr>
+      <w:r>
         <w:br w:type="page"/>
       </w:r>
     </w:p>
     <w:p>
       <w:pPr>
         <w:jc w:val="center"/>
-        <w:rPr>
-          <w:rFonts w:cs="Times New Roman"/>
-        </w:rPr>
-      </w:pPr>
-      <w:r>
-        <w:rPr>
-          <w:rFonts w:cs="Times New Roman"/>
+      </w:pPr>
+      <w:r>
+        <w:rPr>
           <w:b/>
         </w:rPr>
         <w:lastRenderedPageBreak/>
@@ -1502,53 +1131,22 @@
       </w:pPr>
     </w:p>
     <w:p>
-      <w:pPr>
-        <w:rPr>
-          <w:rFonts w:cs="Times New Roman"/>
-        </w:rPr>
-      </w:pPr>
-      <w:r>
-        <w:rPr>
-          <w:rFonts w:cs="Times New Roman"/>
-        </w:rPr>
+      <w:r>
         <w:t>Sparrow, Robert, and Joshua Hatherley. “High Hopes for ‘Deep Medicine’? AI, Economics, and the Future of Care.” Hastings Center Report, vol. 50, no. 1, Jan. 2020, pp. 14–17. EBSCOhost, doi:10.1002/hast.1079.</w:t>
       </w:r>
     </w:p>
-    <w:p>
-      <w:pPr>
-        <w:rPr>
-          <w:rFonts w:cs="Times New Roman"/>
-        </w:rPr>
-      </w:pPr>
-    </w:p>
-    <w:p>
-      <w:pPr>
-        <w:rPr>
-          <w:rFonts w:cs="Times New Roman"/>
-        </w:rPr>
-      </w:pPr>
+    <w:p/>
+    <w:p>
       <w:proofErr w:type="spellStart"/>
       <w:r>
-        <w:rPr>
-          <w:rFonts w:cs="Times New Roman"/>
-        </w:rPr>
         <w:t>Nadin</w:t>
       </w:r>
       <w:proofErr w:type="spellEnd"/>
       <w:r>
-        <w:rPr>
-          <w:rFonts w:cs="Times New Roman"/>
-        </w:rPr>
         <w:t>, Mihai. “Aiming AI at a Moving Target: Health (or Disease).” AI &amp; Society, vol. 35, no. 4, Dec. 2020, pp. 841–849. EBSCOhost, doi:10.1007/s00146-020-00943-x.</w:t>
       </w:r>
     </w:p>
-    <w:p>
-      <w:pPr>
-        <w:rPr>
-          <w:rFonts w:cs="Times New Roman"/>
-        </w:rPr>
-      </w:pPr>
-    </w:p>
+    <w:p/>
     <w:p>
       <w:pPr>
         <w:rPr>
@@ -1655,22 +1253,60 @@
       </w:r>
       <w:proofErr w:type="gramEnd"/>
       <w:r>
-        <w:t xml:space="preserve"> Academic Radiology, Volume 27, Issue 1, 2020, Pages 62-70, ISSN 1076-6332, https://doi.org/10.1016/j.acra.2019.10.001</w:t>
-      </w:r>
-    </w:p>
-    <w:p>
-      <w:pPr>
-        <w:rPr>
-          <w:rFonts w:cs="Times New Roman"/>
-        </w:rPr>
-      </w:pPr>
-    </w:p>
-    <w:p>
-      <w:pPr>
-        <w:pStyle w:val="ListParagraph"/>
-        <w:rPr>
-          <w:rFonts w:ascii="Times New Roman" w:hAnsi="Times New Roman" w:cs="Times New Roman"/>
-        </w:rPr>
+        <w:t xml:space="preserve"> Academic Radiology, Volume 27, Issue 1, 2020, Pages 62-70, ISSN 1076-6332, </w:t>
+      </w:r>
+      <w:hyperlink r:id="rId5" w:history="1">
+        <w:r>
+          <w:rPr>
+            <w:rStyle w:val="Hyperlink"/>
+          </w:rPr>
+          <w:t>https://doi.org/10.1016/j.acra.2019.10.001</w:t>
+        </w:r>
+      </w:hyperlink>
+    </w:p>
+    <w:p/>
+    <w:p>
+      <w:bookmarkStart w:id="0" w:name="OLE_LINK1"/>
+      <w:bookmarkStart w:id="1" w:name="OLE_LINK2"/>
+      <w:r>
+        <w:t>Jonah Comstock. “</w:t>
+      </w:r>
+      <w:r>
+        <w:t>Artificial intelligence passes recreation of UK's GP exam and performs against doctors in simulated tests</w:t>
+      </w:r>
+      <w:r>
+        <w:t xml:space="preserve">.” </w:t>
+      </w:r>
+      <w:r>
+        <w:rPr>
+          <w:i/>
+          <w:iCs/>
+        </w:rPr>
+        <w:t xml:space="preserve">Healthcare IT News, </w:t>
+      </w:r>
+      <w:hyperlink r:id="rId6" w:history="1">
+        <w:r>
+          <w:rPr>
+            <w:rStyle w:val="Hyperlink"/>
+          </w:rPr>
+          <w:t>https://www.iqpc.com/events-digitalhealthcareonline/downloads/artificial-intelligence-passes-recreation-of-uks-gp-exam-and-performs-against-doctors-in-simulated-tests</w:t>
+        </w:r>
+      </w:hyperlink>
+    </w:p>
+    <w:bookmarkEnd w:id="0"/>
+    <w:bookmarkEnd w:id="1"/>
+    <w:p>
+      <w:pPr>
+        <w:rPr>
+          <w:i/>
+          <w:iCs/>
+        </w:rPr>
+      </w:pPr>
+    </w:p>
+    <w:p/>
+    <w:p>
+      <w:pPr>
+        <w:pStyle w:val="ListParagraph"/>
       </w:pPr>
     </w:p>
     <w:sectPr>
@@ -2281,6 +1917,10 @@
   <w:style w:type="paragraph" w:default="1" w:styleId="Normal">
     <w:name w:val="Normal"/>
     <w:qFormat/>
+    <w:rsid w:val="00556AC8"/>
+    <w:rPr>
+      <w:rFonts w:ascii="Times New Roman" w:eastAsia="Times New Roman" w:hAnsi="Times New Roman" w:cs="Times New Roman"/>
+    </w:rPr>
   </w:style>
   <w:style w:type="character" w:default="1" w:styleId="DefaultParagraphFont">
     <w:name w:val="Default Paragraph Font"/>

</xml_diff>